<commit_message>
added hyperlinks in cv
</commit_message>
<xml_diff>
--- a/Michael Tavershima.docx
+++ b/Michael Tavershima.docx
@@ -52,22 +52,20 @@
         </w:rPr>
         <w:t xml:space="preserve">Hertfordshire, United Kingdom, +447576470736, </w:t>
       </w:r>
-      <w:hyperlink r:id="rId3">
-        <w:r>
-          <w:rPr>
-            <w:rStyle w:val="InternetLink"/>
-            <w:rFonts w:eastAsia="Arial" w:cs="Arial" w:ascii="Arial" w:hAnsi="Arial"/>
-            <w:b w:val="false"/>
-            <w:bCs w:val="false"/>
-            <w:position w:val="0"/>
-            <w:sz w:val="20"/>
-            <w:sz w:val="20"/>
-            <w:szCs w:val="20"/>
-            <w:vertAlign w:val="baseline"/>
-          </w:rPr>
-          <w:t>mmshimax@gmail.com</w:t>
-        </w:r>
-      </w:hyperlink>
+      <w:r>
+        <w:rPr>
+          <w:rStyle w:val="InternetLink"/>
+          <w:rFonts w:eastAsia="Arial" w:cs="Arial" w:ascii="Arial" w:hAnsi="Arial"/>
+          <w:b w:val="false"/>
+          <w:bCs w:val="false"/>
+          <w:position w:val="0"/>
+          <w:sz w:val="20"/>
+          <w:sz w:val="20"/>
+          <w:szCs w:val="20"/>
+          <w:vertAlign w:val="baseline"/>
+        </w:rPr>
+        <w:t>mmshimax@gmail.com</w:t>
+      </w:r>
     </w:p>
     <w:p>
       <w:pPr>
@@ -79,7 +77,7 @@
         <w:jc w:val="center"/>
         <w:rPr/>
       </w:pPr>
-      <w:hyperlink r:id="rId4">
+      <w:hyperlink r:id="rId2">
         <w:r>
           <w:rPr>
             <w:rStyle w:val="InternetLink"/>
@@ -119,7 +117,7 @@
         </w:rPr>
         <w:tab/>
       </w:r>
-      <w:hyperlink r:id="rId5">
+      <w:hyperlink r:id="rId3">
         <w:r>
           <w:rPr>
             <w:rStyle w:val="InternetLink"/>
@@ -159,8 +157,28 @@
         </w:rPr>
         <w:tab/>
         <w:tab/>
-        <w:t>E-portfolio</w:t>
-      </w:r>
+      </w:r>
+      <w:hyperlink r:id="rId4">
+        <w:r>
+          <w:rPr>
+            <w:rStyle w:val="InternetLink"/>
+            <w:rFonts w:eastAsia="Arial" w:cs="Arial" w:ascii="Arial" w:hAnsi="Arial"/>
+            <w:b w:val="false"/>
+            <w:bCs w:val="false"/>
+            <w:i w:val="false"/>
+            <w:caps w:val="false"/>
+            <w:smallCaps w:val="false"/>
+            <w:spacing w:val="0"/>
+            <w:position w:val="0"/>
+            <w:sz w:val="20"/>
+            <w:sz w:val="20"/>
+            <w:szCs w:val="20"/>
+            <w:u w:val="none"/>
+            <w:vertAlign w:val="baseline"/>
+          </w:rPr>
+          <w:t>E-portfolio</w:t>
+        </w:r>
+      </w:hyperlink>
     </w:p>
     <w:p>
       <w:pPr>
@@ -326,102 +344,7 @@
           <w:u w:val="none"/>
           <w:vertAlign w:val="baseline"/>
         </w:rPr>
-        <w:t xml:space="preserve">Python, Java, C#, HTML/CSS, Flask, SQL (Oracle), MYSQL, </w:t>
-      </w:r>
-      <w:r>
-        <w:rPr>
-          <w:rFonts w:eastAsia="Arial" w:cs="Arial" w:ascii="Arial" w:hAnsi="Arial"/>
-          <w:b w:val="false"/>
-          <w:bCs w:val="false"/>
-          <w:i w:val="false"/>
-          <w:caps w:val="false"/>
-          <w:smallCaps w:val="false"/>
-          <w:color w:val="000000"/>
-          <w:spacing w:val="0"/>
-          <w:position w:val="0"/>
-          <w:sz w:val="20"/>
-          <w:sz w:val="20"/>
-          <w:szCs w:val="20"/>
-          <w:u w:val="none"/>
-          <w:vertAlign w:val="baseline"/>
-        </w:rPr>
-        <w:t>r</w:t>
-      </w:r>
-      <w:r>
-        <w:rPr>
-          <w:rFonts w:eastAsia="Arial" w:cs="Arial" w:ascii="Arial" w:hAnsi="Arial"/>
-          <w:b w:val="false"/>
-          <w:bCs w:val="false"/>
-          <w:i w:val="false"/>
-          <w:caps w:val="false"/>
-          <w:smallCaps w:val="false"/>
-          <w:color w:val="000000"/>
-          <w:spacing w:val="0"/>
-          <w:position w:val="0"/>
-          <w:sz w:val="20"/>
-          <w:sz w:val="20"/>
-          <w:szCs w:val="20"/>
-          <w:u w:val="none"/>
-          <w:vertAlign w:val="baseline"/>
-        </w:rPr>
-        <w:t xml:space="preserve">efactoring, test-driven development, </w:t>
-      </w:r>
-      <w:r>
-        <w:rPr>
-          <w:rFonts w:eastAsia="Arial" w:cs="Arial" w:ascii="Arial" w:hAnsi="Arial"/>
-          <w:b w:val="false"/>
-          <w:bCs w:val="false"/>
-          <w:i w:val="false"/>
-          <w:caps w:val="false"/>
-          <w:smallCaps w:val="false"/>
-          <w:color w:val="000000"/>
-          <w:spacing w:val="0"/>
-          <w:position w:val="0"/>
-          <w:sz w:val="20"/>
-          <w:sz w:val="20"/>
-          <w:szCs w:val="20"/>
-          <w:u w:val="none"/>
-          <w:vertAlign w:val="baseline"/>
-        </w:rPr>
-        <w:t>f</w:t>
-      </w:r>
-      <w:r>
-        <w:rPr>
-          <w:rFonts w:eastAsia="Arial" w:cs="Arial" w:ascii="Arial" w:hAnsi="Arial"/>
-          <w:b w:val="false"/>
-          <w:bCs w:val="false"/>
-          <w:i w:val="false"/>
-          <w:caps w:val="false"/>
-          <w:smallCaps w:val="false"/>
-          <w:color w:val="000000"/>
-          <w:spacing w:val="0"/>
-          <w:position w:val="0"/>
-          <w:sz w:val="20"/>
-          <w:sz w:val="20"/>
-          <w:szCs w:val="20"/>
-          <w:u w:val="none"/>
-          <w:vertAlign w:val="baseline"/>
-        </w:rPr>
-        <w:t xml:space="preserve">igma, </w:t>
-      </w:r>
-      <w:r>
-        <w:rPr>
-          <w:rFonts w:eastAsia="Arial" w:cs="Arial" w:ascii="Arial" w:hAnsi="Arial"/>
-          <w:b w:val="false"/>
-          <w:bCs w:val="false"/>
-          <w:i w:val="false"/>
-          <w:caps w:val="false"/>
-          <w:smallCaps w:val="false"/>
-          <w:color w:val="000000"/>
-          <w:spacing w:val="0"/>
-          <w:position w:val="0"/>
-          <w:sz w:val="20"/>
-          <w:sz w:val="20"/>
-          <w:szCs w:val="20"/>
-          <w:u w:val="none"/>
-          <w:vertAlign w:val="baseline"/>
-        </w:rPr>
-        <w:t>g</w:t>
+        <w:t>Python, Java, C#, HTML/CSS, Flask, SQL (Oracle), MYSQL, refactoring, test-driven development, figma, g</w:t>
       </w:r>
       <w:r>
         <w:rPr>
@@ -753,67 +676,7 @@
           <w:sz w:val="20"/>
           <w:vertAlign w:val="baseline"/>
         </w:rPr>
-        <w:t xml:space="preserve">Databases A, </w:t>
-      </w:r>
-      <w:r>
-        <w:rPr>
-          <w:rFonts w:eastAsia="Arial" w:cs="Arial" w:ascii="Arial" w:hAnsi="Arial"/>
-          <w:position w:val="0"/>
-          <w:sz w:val="20"/>
-          <w:sz w:val="20"/>
-          <w:vertAlign w:val="baseline"/>
-        </w:rPr>
-        <w:t>a</w:t>
-      </w:r>
-      <w:r>
-        <w:rPr>
-          <w:rFonts w:eastAsia="Arial" w:cs="Arial" w:ascii="Arial" w:hAnsi="Arial"/>
-          <w:position w:val="0"/>
-          <w:sz w:val="20"/>
-          <w:sz w:val="20"/>
-          <w:vertAlign w:val="baseline"/>
-        </w:rPr>
-        <w:t xml:space="preserve">lgorithms and </w:t>
-      </w:r>
-      <w:r>
-        <w:rPr>
-          <w:rFonts w:eastAsia="Arial" w:cs="Arial" w:ascii="Arial" w:hAnsi="Arial"/>
-          <w:position w:val="0"/>
-          <w:sz w:val="20"/>
-          <w:sz w:val="20"/>
-          <w:vertAlign w:val="baseline"/>
-        </w:rPr>
-        <w:t>d</w:t>
-      </w:r>
-      <w:r>
-        <w:rPr>
-          <w:rFonts w:eastAsia="Arial" w:cs="Arial" w:ascii="Arial" w:hAnsi="Arial"/>
-          <w:position w:val="0"/>
-          <w:sz w:val="20"/>
-          <w:sz w:val="20"/>
-          <w:vertAlign w:val="baseline"/>
-        </w:rPr>
-        <w:t xml:space="preserve">ata structures A, </w:t>
-      </w:r>
-      <w:r>
-        <w:rPr>
-          <w:rFonts w:eastAsia="Arial" w:cs="Arial" w:ascii="Arial" w:hAnsi="Arial"/>
-          <w:position w:val="0"/>
-          <w:sz w:val="20"/>
-          <w:sz w:val="20"/>
-          <w:vertAlign w:val="baseline"/>
-        </w:rPr>
-        <w:t>i</w:t>
-      </w:r>
-      <w:r>
-        <w:rPr>
-          <w:rFonts w:eastAsia="Arial" w:cs="Arial" w:ascii="Arial" w:hAnsi="Arial"/>
-          <w:position w:val="0"/>
-          <w:sz w:val="20"/>
-          <w:sz w:val="20"/>
-          <w:vertAlign w:val="baseline"/>
-        </w:rPr>
-        <w:t>ntroduction to programming and discrete structures A.</w:t>
+        <w:t>Databases A, algorithms and data structures A, introduction to programming and discrete structures A.</w:t>
       </w:r>
     </w:p>
     <w:p>
@@ -907,7 +770,16 @@
         </w:rPr>
       </w:pPr>
       <w:r>
-        <w:rPr/>
+        <w:rPr>
+          <w:rFonts w:eastAsia="Arial" w:cs="Arial" w:ascii="Arial" w:hAnsi="Arial"/>
+          <w:b w:val="false"/>
+          <w:bCs w:val="false"/>
+          <w:position w:val="0"/>
+          <w:sz w:val="20"/>
+          <w:sz w:val="20"/>
+          <w:szCs w:val="20"/>
+          <w:vertAlign w:val="baseline"/>
+        </w:rPr>
       </w:r>
     </w:p>
     <w:p>
@@ -1001,7 +873,7 @@
         <w:jc w:val="left"/>
         <w:rPr/>
       </w:pPr>
-      <w:hyperlink r:id="rId6">
+      <w:hyperlink r:id="rId5">
         <w:r>
           <w:rPr>
             <w:rStyle w:val="InternetLink"/>
@@ -1133,6 +1005,19 @@
           <w:szCs w:val="20"/>
         </w:rPr>
       </w:pPr>
+      <w:hyperlink r:id="rId6">
+        <w:r>
+          <w:rPr>
+            <w:rStyle w:val="InternetLink"/>
+            <w:rFonts w:ascii="arial" w:hAnsi="arial"/>
+            <w:b/>
+            <w:bCs/>
+            <w:sz w:val="20"/>
+            <w:szCs w:val="20"/>
+          </w:rPr>
+          <w:t>E-portfolio</w:t>
+        </w:r>
+      </w:hyperlink>
       <w:r>
         <w:rPr>
           <w:rFonts w:ascii="arial" w:hAnsi="arial"/>
@@ -1141,7 +1026,6 @@
           <w:sz w:val="20"/>
           <w:szCs w:val="20"/>
         </w:rPr>
-        <w:t>E-portfolio</w:t>
         <w:tab/>
         <w:tab/>
         <w:tab/>
@@ -1167,11 +1051,14 @@
         </w:numPr>
         <w:bidi w:val="0"/>
         <w:spacing w:before="0" w:after="0"/>
+        <w:ind w:left="720" w:right="0" w:hanging="360"/>
         <w:contextualSpacing w:val="false"/>
         <w:jc w:val="left"/>
         <w:rPr>
           <w:rFonts w:ascii="arial" w:hAnsi="arial"/>
           <w:b w:val="false"/>
+          <w:b w:val="false"/>
+          <w:i w:val="false"/>
           <w:i w:val="false"/>
           <w:caps w:val="false"/>
           <w:smallCaps w:val="false"/>
@@ -1193,35 +1080,7 @@
           <w:sz w:val="20"/>
           <w:szCs w:val="20"/>
         </w:rPr>
-        <w:t xml:space="preserve">E-portfolio built using HTML/CSS for front-end and JavaScript for back-end, as well as google sheet API for </w:t>
-      </w:r>
-      <w:r>
-        <w:rPr>
-          <w:rFonts w:ascii="arial" w:hAnsi="arial"/>
-          <w:b w:val="false"/>
-          <w:i w:val="false"/>
-          <w:caps w:val="false"/>
-          <w:smallCaps w:val="false"/>
-          <w:color w:val="000000"/>
-          <w:spacing w:val="0"/>
-          <w:sz w:val="20"/>
-          <w:szCs w:val="20"/>
-        </w:rPr>
-        <w:t>contact</w:t>
-      </w:r>
-      <w:r>
-        <w:rPr>
-          <w:rFonts w:ascii="arial" w:hAnsi="arial"/>
-          <w:b w:val="false"/>
-          <w:i w:val="false"/>
-          <w:caps w:val="false"/>
-          <w:smallCaps w:val="false"/>
-          <w:color w:val="000000"/>
-          <w:spacing w:val="0"/>
-          <w:sz w:val="20"/>
-          <w:szCs w:val="20"/>
-        </w:rPr>
-        <w:t xml:space="preserve"> form. This collection showcases my journey as a software engineering student, highlighting my skills, and projects.</w:t>
+        <w:t>E-portfolio built using HTML/CSS for front-end and JavaScript for back-end, as well as google sheet API for contact form. This collection showcases my journey as a software engineering student, highlighting my skills, and projects.</w:t>
       </w:r>
     </w:p>
     <w:p>
@@ -1577,45 +1436,7 @@
           <w:u w:val="none"/>
           <w:vertAlign w:val="baseline"/>
         </w:rPr>
-        <w:t xml:space="preserve">Collaborated with a fast-paced team to design and build a study tool for incoming university students using Figma, HTML/CSS, Flask and Javascript that provided resources for interviews and gave access to relevant books at 2023 BGN Google </w:t>
-      </w:r>
-      <w:r>
-        <w:rPr>
-          <w:rFonts w:eastAsia="Arial" w:cs="Arial" w:ascii="Arial" w:hAnsi="Arial"/>
-          <w:b w:val="false"/>
-          <w:bCs w:val="false"/>
-          <w:i w:val="false"/>
-          <w:caps w:val="false"/>
-          <w:smallCaps w:val="false"/>
-          <w:color w:val="000000"/>
-          <w:spacing w:val="0"/>
-          <w:position w:val="0"/>
-          <w:sz w:val="20"/>
-          <w:sz w:val="20"/>
-          <w:szCs w:val="20"/>
-          <w:u w:val="none"/>
-          <w:vertAlign w:val="baseline"/>
-        </w:rPr>
-        <w:t>h</w:t>
-      </w:r>
-      <w:r>
-        <w:rPr>
-          <w:rFonts w:eastAsia="Arial" w:cs="Arial" w:ascii="Arial" w:hAnsi="Arial"/>
-          <w:b w:val="false"/>
-          <w:bCs w:val="false"/>
-          <w:i w:val="false"/>
-          <w:caps w:val="false"/>
-          <w:smallCaps w:val="false"/>
-          <w:color w:val="000000"/>
-          <w:spacing w:val="0"/>
-          <w:position w:val="0"/>
-          <w:sz w:val="20"/>
-          <w:sz w:val="20"/>
-          <w:szCs w:val="20"/>
-          <w:u w:val="none"/>
-          <w:vertAlign w:val="baseline"/>
-        </w:rPr>
-        <w:t>ackathon.</w:t>
+        <w:t>Collaborated with a fast-paced team to design and build a study tool for incoming university students using Figma, HTML/CSS, Flask and Javascript that provided resources for interviews and gave access to relevant books at 2023 BGN Google hackathon.</w:t>
       </w:r>
     </w:p>
     <w:p>
@@ -3551,7 +3372,7 @@
     <w:pPr>
       <w:widowControl w:val="false"/>
       <w:suppressAutoHyphens w:val="true"/>
-      <w:overflowPunct w:val="false"/>
+      <w:overflowPunct w:val="true"/>
       <w:bidi w:val="0"/>
       <w:spacing w:before="0" w:after="0"/>
       <w:jc w:val="left"/>
@@ -3742,7 +3563,7 @@
     <w:pPr>
       <w:widowControl w:val="false"/>
       <w:suppressAutoHyphens w:val="true"/>
-      <w:overflowPunct w:val="false"/>
+      <w:overflowPunct w:val="true"/>
       <w:bidi w:val="0"/>
       <w:spacing w:lineRule="auto" w:line="276" w:before="0" w:after="0"/>
       <w:ind w:left="0" w:right="0" w:hanging="0"/>

</xml_diff>